<commit_message>
Use Case Text done
</commit_message>
<xml_diff>
--- a/Use Cases.docx
+++ b/Use Cases.docx
@@ -7,129 +7,613 @@
         <w:t>Use Cases</w:t>
       </w:r>
     </w:p>
+    <w:p>
+      <w:pPr>
+        <w:pStyle w:val="ListParagraph"/>
+        <w:numPr>
+          <w:ilvl w:val="0"/>
+          <w:numId w:val="2"/>
+        </w:numPr>
+      </w:pPr>
+      <w:r>
+        <w:t>Navn:</w:t>
+      </w:r>
+      <w:r>
+        <w:br/>
+        <w:t>Tilføj til Backuplisten</w:t>
+      </w:r>
+    </w:p>
+    <w:p>
+      <w:pPr>
+        <w:ind w:left="360"/>
+      </w:pPr>
+      <w:r>
+        <w:t>Beskrivelse:</w:t>
+      </w:r>
+      <w:r>
+        <w:br/>
+        <w:t>Brugeren vælger og tilføjer en folder til listen over backup foldere</w:t>
+      </w:r>
+      <w:r>
+        <w:t>.</w:t>
+      </w:r>
+    </w:p>
+    <w:p>
+      <w:pPr>
+        <w:ind w:left="360"/>
+      </w:pPr>
+      <w:r>
+        <w:t>Forudsætninger:</w:t>
+      </w:r>
+      <w:r>
+        <w:br/>
+        <w:t>Programmet er åbent, hovedmenuen er åben.</w:t>
+      </w:r>
+    </w:p>
+    <w:p>
+      <w:pPr>
+        <w:ind w:left="360"/>
+      </w:pPr>
+      <w:r>
+        <w:t>Succes Scenarie:</w:t>
+      </w:r>
+      <w:r>
+        <w:br/>
+      </w:r>
+      <w:r>
+        <w:t>Den valgte folder bliver tilføjest til listen over backups.</w:t>
+      </w:r>
+    </w:p>
+    <w:p>
+      <w:pPr>
+        <w:ind w:left="360"/>
+      </w:pPr>
+      <w:r>
+        <w:t>Alternative scenarie:</w:t>
+      </w:r>
+      <w:r>
+        <w:br/>
+        <w:t>Den valgte folder tilføjes ikke til listen over backup foldere</w:t>
+      </w:r>
+    </w:p>
+    <w:p>
+      <w:pPr>
+        <w:ind w:left="360"/>
+      </w:pPr>
+    </w:p>
+    <w:p>
+      <w:pPr>
+        <w:pStyle w:val="ListParagraph"/>
+        <w:numPr>
+          <w:ilvl w:val="0"/>
+          <w:numId w:val="2"/>
+        </w:numPr>
+      </w:pPr>
+      <w:r>
+        <w:t>Navn:</w:t>
+      </w:r>
+      <w:r>
+        <w:br/>
+        <w:t>Slå backup fra</w:t>
+      </w:r>
+    </w:p>
+    <w:p>
+      <w:pPr>
+        <w:ind w:left="360"/>
+      </w:pPr>
+      <w:r>
+        <w:t>Beskrivelse:</w:t>
+      </w:r>
+      <w:r>
+        <w:br/>
+        <w:t>Stopper den automatiske backup af den valgte folder</w:t>
+      </w:r>
+    </w:p>
+    <w:p>
+      <w:pPr>
+        <w:ind w:left="360"/>
+      </w:pPr>
+      <w:r>
+        <w:t>Forudsætninger:</w:t>
+      </w:r>
+      <w:r>
+        <w:br/>
+        <w:t>Programmet er åbent, hovedmenuen er åben.</w:t>
+      </w:r>
+    </w:p>
+    <w:p>
+      <w:pPr>
+        <w:ind w:left="360"/>
+      </w:pPr>
+      <w:r>
+        <w:t>Succes Scenarie:</w:t>
+      </w:r>
+      <w:r>
+        <w:br/>
+        <w:t>Den automatiske backup process for den valgte folder stoppes.</w:t>
+      </w:r>
+    </w:p>
+    <w:p>
+      <w:pPr>
+        <w:ind w:left="360"/>
+      </w:pPr>
+      <w:r>
+        <w:t>Alternativ scenarie:</w:t>
+      </w:r>
+      <w:r>
+        <w:br/>
+        <w:t>Automatisk backup af folderen stoppes ikke</w:t>
+      </w:r>
+    </w:p>
     <w:p/>
     <w:p>
+      <w:pPr>
+        <w:pStyle w:val="ListParagraph"/>
+        <w:numPr>
+          <w:ilvl w:val="0"/>
+          <w:numId w:val="2"/>
+        </w:numPr>
+      </w:pPr>
       <w:r>
         <w:t>Navn:</w:t>
       </w:r>
       <w:r>
         <w:br/>
-        <w:t>Tilføj til Backuplisten</w:t>
-      </w:r>
-    </w:p>
-    <w:p>
+        <w:t>Open Location</w:t>
+      </w:r>
+    </w:p>
+    <w:p>
+      <w:pPr>
+        <w:ind w:left="360"/>
+      </w:pPr>
       <w:r>
         <w:t>Beskrivelse:</w:t>
       </w:r>
       <w:r>
         <w:br/>
-        <w:t>Brugeren vælger og tilføjer en folder til listen over backup foldere</w:t>
-      </w:r>
-      <w:r>
-        <w:t>.</w:t>
+        <w:t>Åbner den valgte backup folder</w:t>
+      </w:r>
+    </w:p>
+    <w:p>
+      <w:pPr>
+        <w:ind w:left="360"/>
+      </w:pPr>
+      <w:r>
+        <w:t>Forudsætninger:</w:t>
+      </w:r>
+      <w:r>
+        <w:br/>
+        <w:t>Programmet er åbent, hovedmenuen er åben.</w:t>
+      </w:r>
+    </w:p>
+    <w:p>
+      <w:pPr>
+        <w:ind w:left="360"/>
+      </w:pPr>
+      <w:r>
+        <w:t>Succes Scenarie:</w:t>
+      </w:r>
+      <w:r>
+        <w:br/>
+        <w:t xml:space="preserve">Folderen med den valgte backup </w:t>
+      </w:r>
+      <w:r>
+        <w:t>åbnes</w:t>
+      </w:r>
+    </w:p>
+    <w:p>
+      <w:pPr>
+        <w:ind w:left="360"/>
+      </w:pPr>
+      <w:r>
+        <w:t>Alternative Scenarie:</w:t>
+      </w:r>
+      <w:r>
+        <w:br/>
+        <w:t>Folderen med den valgte backup åbnes ikke.</w:t>
+      </w:r>
+    </w:p>
+    <w:p>
+      <w:pPr>
+        <w:ind w:left="360"/>
+      </w:pPr>
+    </w:p>
+    <w:p>
+      <w:pPr>
+        <w:pStyle w:val="ListParagraph"/>
+        <w:numPr>
+          <w:ilvl w:val="0"/>
+          <w:numId w:val="2"/>
+        </w:numPr>
+      </w:pPr>
+      <w:r>
+        <w:lastRenderedPageBreak/>
+        <w:t>Navn:</w:t>
+      </w:r>
+      <w:r>
+        <w:br/>
+      </w:r>
+      <w:r>
+        <w:t>Restore/ replace</w:t>
+      </w:r>
+    </w:p>
+    <w:p>
+      <w:pPr>
+        <w:ind w:left="360"/>
+      </w:pPr>
+      <w:r>
+        <w:t>Beskrivelse:</w:t>
+      </w:r>
+      <w:r>
+        <w:br/>
+        <w:t>Restorerer den valgte folder fra folderens backup</w:t>
+      </w:r>
+    </w:p>
+    <w:p>
+      <w:pPr>
+        <w:ind w:left="360"/>
+      </w:pPr>
+      <w:r>
+        <w:t>Forudsætninger:</w:t>
+      </w:r>
+      <w:r>
+        <w:br/>
+        <w:t>Programmet er åbent, hovedmenuen er åben</w:t>
+      </w:r>
+    </w:p>
+    <w:p>
+      <w:pPr>
+        <w:ind w:left="360"/>
+      </w:pPr>
+      <w:r>
+        <w:t>Succes Scenarie:</w:t>
+      </w:r>
+      <w:r>
+        <w:br/>
+      </w:r>
+      <w:r>
+        <w:t>Den valgte fo</w:t>
+      </w:r>
+      <w:r>
+        <w:t>lders backup overskriver dataen I den valgte folder</w:t>
+      </w:r>
+    </w:p>
+    <w:p>
+      <w:pPr>
+        <w:ind w:left="360"/>
+      </w:pPr>
+      <w:r>
+        <w:t xml:space="preserve">Alternative </w:t>
+      </w:r>
+      <w:r>
+        <w:t>scenario:</w:t>
+      </w:r>
+      <w:r>
+        <w:br/>
+      </w:r>
+      <w:r>
+        <w:t>Backup folderen overskriver ikke den valgte folders data.</w:t>
+      </w:r>
+    </w:p>
+    <w:p>
+      <w:pPr>
+        <w:ind w:left="360"/>
+      </w:pPr>
+    </w:p>
+    <w:p>
+      <w:pPr>
+        <w:pStyle w:val="ListParagraph"/>
+        <w:numPr>
+          <w:ilvl w:val="0"/>
+          <w:numId w:val="2"/>
+        </w:numPr>
+      </w:pPr>
+      <w:r>
+        <w:t>Navn:</w:t>
+      </w:r>
+      <w:r>
+        <w:br/>
+        <w:t>Open Options</w:t>
+      </w:r>
+    </w:p>
+    <w:p>
+      <w:pPr>
+        <w:ind w:left="360"/>
+      </w:pPr>
+      <w:r>
+        <w:t>Beskrivelse:</w:t>
+      </w:r>
+      <w:r>
+        <w:br/>
+        <w:t>Åbner options menuen</w:t>
+      </w:r>
+    </w:p>
+    <w:p>
+      <w:pPr>
+        <w:ind w:left="360"/>
+      </w:pPr>
+      <w:r>
+        <w:t>Forudsætninger:</w:t>
+      </w:r>
+      <w:r>
+        <w:br/>
+        <w:t>Programmet er åbent, hovedmenuen er åben.</w:t>
+      </w:r>
+    </w:p>
+    <w:p>
+      <w:pPr>
+        <w:ind w:left="360"/>
+      </w:pPr>
+      <w:r>
+        <w:t>Succes Scenarie:</w:t>
+      </w:r>
+      <w:r>
+        <w:br/>
+        <w:t>Options menuen åbner, hovedmenuen lukker.</w:t>
+      </w:r>
+    </w:p>
+    <w:p>
+      <w:pPr>
+        <w:ind w:left="360"/>
+      </w:pPr>
+      <w:r>
+        <w:t>Alternative Scenarie:</w:t>
+      </w:r>
+      <w:r>
+        <w:br/>
+        <w:t>Options menuen åbner ikke</w:t>
+      </w:r>
+      <w:r>
+        <w:br/>
+        <w:t>Hovedmenuen lukker ikke</w:t>
       </w:r>
     </w:p>
     <w:p/>
     <w:p>
+      <w:pPr>
+        <w:pStyle w:val="ListParagraph"/>
+        <w:numPr>
+          <w:ilvl w:val="0"/>
+          <w:numId w:val="2"/>
+        </w:numPr>
+      </w:pPr>
+      <w:r>
+        <w:t>Navn:</w:t>
+      </w:r>
+      <w:r>
+        <w:br/>
+      </w:r>
+      <w:r>
+        <w:t>Close Application</w:t>
+      </w:r>
+    </w:p>
+    <w:p>
+      <w:pPr>
+        <w:ind w:left="360"/>
+      </w:pPr>
+      <w:r>
+        <w:t>Beskrivelse:</w:t>
+      </w:r>
+      <w:r>
+        <w:br/>
+        <w:t xml:space="preserve">Lukker </w:t>
+      </w:r>
+      <w:r>
+        <w:t xml:space="preserve">applikationen </w:t>
+      </w:r>
+      <w:r>
+        <w:t>fuldkommen</w:t>
+      </w:r>
+    </w:p>
+    <w:p>
+      <w:pPr>
+        <w:ind w:left="360"/>
+      </w:pPr>
       <w:r>
         <w:t>Forudsætninger:</w:t>
       </w:r>
       <w:r>
         <w:br/>
-        <w:t>Programmet er åbent, hovedmenuen er åben.</w:t>
-      </w:r>
-    </w:p>
-    <w:p>
+        <w:t>Programmet er åbent, hovedmenuen er åben</w:t>
+      </w:r>
+    </w:p>
+    <w:p>
+      <w:pPr>
+        <w:ind w:left="360"/>
+      </w:pPr>
       <w:r>
         <w:t>Succes Scenarie:</w:t>
       </w:r>
       <w:r>
         <w:br/>
-        <w:t>Den valgte folder bliver tilføjest til listen over backups.</w:t>
+        <w:t>Lukker applikationen</w:t>
+      </w:r>
+    </w:p>
+    <w:p>
+      <w:pPr>
+        <w:ind w:left="360"/>
+      </w:pPr>
+      <w:r>
+        <w:t>Alternativ Scenarie:</w:t>
+      </w:r>
+      <w:r>
+        <w:br/>
+        <w:t>Applikationen lukker ikke</w:t>
       </w:r>
     </w:p>
     <w:p/>
-    <w:p>
-      <w:r>
+    <w:p/>
+    <w:p>
+      <w:pPr>
+        <w:pStyle w:val="ListParagraph"/>
+        <w:numPr>
+          <w:ilvl w:val="0"/>
+          <w:numId w:val="2"/>
+        </w:numPr>
+      </w:pPr>
+      <w:r>
+        <w:lastRenderedPageBreak/>
         <w:t>Navn:</w:t>
       </w:r>
       <w:r>
         <w:br/>
-        <w:t>Slå backup fra</w:t>
-      </w:r>
-    </w:p>
-    <w:p>
+      </w:r>
+      <w:r>
+        <w:t>Hide application</w:t>
+      </w:r>
+    </w:p>
+    <w:p>
+      <w:pPr>
+        <w:ind w:left="720"/>
+      </w:pPr>
       <w:r>
         <w:t>Beskrivelse:</w:t>
       </w:r>
       <w:r>
         <w:br/>
-        <w:t>Stopper den automatiske backup af den valgte folder</w:t>
-      </w:r>
-    </w:p>
-    <w:p>
+      </w:r>
+      <w:r>
+        <w:t>Minimerer programmet til system tray</w:t>
+      </w:r>
+    </w:p>
+    <w:p>
+      <w:pPr>
+        <w:ind w:left="720"/>
+      </w:pPr>
       <w:r>
         <w:t>Forudsætninger:</w:t>
       </w:r>
       <w:r>
         <w:br/>
-        <w:t>Programmet er åbent, hovedmenuen er åben.</w:t>
-      </w:r>
-    </w:p>
-    <w:p>
+      </w:r>
+      <w:r>
+        <w:t>Programmet er åbent, hovedmenuen er åben</w:t>
+      </w:r>
+    </w:p>
+    <w:p>
+      <w:pPr>
+        <w:ind w:left="720"/>
+      </w:pPr>
       <w:r>
         <w:t>Succes Scenarie:</w:t>
       </w:r>
       <w:r>
         <w:br/>
-        <w:t>Den automatiske backup process for den valgte folder stoppes.</w:t>
+        <w:t>Programmet bliver minimeret til system tray</w:t>
+      </w:r>
+    </w:p>
+    <w:p>
+      <w:pPr>
+        <w:ind w:left="720"/>
+      </w:pPr>
+      <w:r>
+        <w:t>Alternativ scenarie:</w:t>
+      </w:r>
+      <w:r>
+        <w:br/>
+        <w:t>Programmet bliver ikke minimeret til system tray.</w:t>
+      </w:r>
+      <w:r>
+        <w:br/>
+        <w:t>Programmet lukkes.</w:t>
       </w:r>
     </w:p>
     <w:p/>
     <w:p>
+      <w:pPr>
+        <w:pStyle w:val="Heading1"/>
+      </w:pPr>
+      <w:r>
+        <w:t>Options</w:t>
+      </w:r>
+    </w:p>
+    <w:p>
+      <w:pPr>
+        <w:pStyle w:val="ListParagraph"/>
+        <w:numPr>
+          <w:ilvl w:val="0"/>
+          <w:numId w:val="3"/>
+        </w:numPr>
+      </w:pPr>
       <w:r>
         <w:t>Navn:</w:t>
       </w:r>
       <w:r>
         <w:br/>
-        <w:t>Open Location</w:t>
-      </w:r>
-    </w:p>
-    <w:p>
+      </w:r>
+      <w:r>
+        <w:t>Backup Amount</w:t>
+      </w:r>
+    </w:p>
+    <w:p>
+      <w:pPr>
+        <w:ind w:left="360"/>
+      </w:pPr>
       <w:r>
         <w:t>Beskrivelse:</w:t>
       </w:r>
       <w:r>
         <w:br/>
-        <w:t>Åbner den valgte backup folder</w:t>
-      </w:r>
-    </w:p>
-    <w:p>
+      </w:r>
+      <w:r>
+        <w:t>Bestemmer mængden af backups der tages af den valgte folder</w:t>
+      </w:r>
+    </w:p>
+    <w:p>
+      <w:pPr>
+        <w:ind w:left="360"/>
+      </w:pPr>
       <w:r>
         <w:t>Forudsætninger:</w:t>
       </w:r>
       <w:r>
         <w:br/>
-        <w:t>Programmet er åbent, hovedmenuen er åben.</w:t>
-      </w:r>
-    </w:p>
-    <w:p>
+      </w:r>
+      <w:r>
+        <w:t>Programmet er åbent, options menuen er åben</w:t>
+      </w:r>
+    </w:p>
+    <w:p>
+      <w:pPr>
+        <w:ind w:left="360"/>
+      </w:pPr>
       <w:r>
         <w:t>Succes Scenarie:</w:t>
       </w:r>
       <w:r>
         <w:br/>
-        <w:t xml:space="preserve">Folderen med den valgte backup </w:t>
-      </w:r>
-      <w:r>
-        <w:t>åbnes</w:t>
+        <w:t>Der bliver taget en valgt mængde af backups og når antallet har nået maks bliver den ældste erstattet når en ny backup bliver taget.</w:t>
+      </w:r>
+    </w:p>
+    <w:p>
+      <w:pPr>
+        <w:ind w:left="360"/>
+      </w:pPr>
+      <w:r>
+        <w:t>Alternative scenarie:</w:t>
+      </w:r>
+      <w:r>
+        <w:br/>
+        <w:t>Der tages ikke den valgte mængde backups</w:t>
       </w:r>
     </w:p>
     <w:p/>
     <w:p/>
     <w:p/>
     <w:p/>
-    <w:p>
+    <w:p/>
+    <w:p/>
+    <w:p/>
+    <w:p/>
+    <w:p/>
+    <w:p>
+      <w:pPr>
+        <w:pStyle w:val="ListParagraph"/>
+        <w:numPr>
+          <w:ilvl w:val="0"/>
+          <w:numId w:val="3"/>
+        </w:numPr>
+      </w:pPr>
       <w:r>
         <w:lastRenderedPageBreak/>
         <w:t>Navn:</w:t>
@@ -138,28 +622,41 @@
         <w:br/>
       </w:r>
       <w:r>
-        <w:t>Restore/ replace</w:t>
-      </w:r>
-    </w:p>
-    <w:p>
+        <w:t>Backup locations</w:t>
+      </w:r>
+    </w:p>
+    <w:p>
+      <w:pPr>
+        <w:ind w:left="360"/>
+      </w:pPr>
       <w:r>
         <w:t>Beskrivelse:</w:t>
       </w:r>
       <w:r>
         <w:br/>
-        <w:t>Restorerer den valgte folder fra folderens backup</w:t>
-      </w:r>
-    </w:p>
-    <w:p>
+      </w:r>
+      <w:r>
+        <w:t>Bestemmer destinations folderen for den valgte folders backup</w:t>
+      </w:r>
+    </w:p>
+    <w:p>
+      <w:pPr>
+        <w:ind w:left="360"/>
+      </w:pPr>
       <w:r>
         <w:t>Forudsætninger:</w:t>
       </w:r>
       <w:r>
         <w:br/>
-        <w:t>Programmet er åbent, hovedmenuen er åben</w:t>
-      </w:r>
-    </w:p>
-    <w:p>
+      </w:r>
+      <w:r>
+        <w:t>Programmet er åbent, options menuen er åben.</w:t>
+      </w:r>
+    </w:p>
+    <w:p>
+      <w:pPr>
+        <w:ind w:left="360"/>
+      </w:pPr>
       <w:r>
         <w:t>Succes Scenarie:</w:t>
       </w:r>
@@ -167,21 +664,40 @@
         <w:br/>
       </w:r>
       <w:r>
-        <w:t>Den valgte falders backup overskriver dataen I den valgte folder</w:t>
-      </w:r>
-    </w:p>
-    <w:p>
-      <w:r>
-        <w:t xml:space="preserve">Alternative </w:t>
-      </w:r>
-      <w:r>
-        <w:t>scenario:</w:t>
-      </w:r>
-      <w:r>
-        <w:br/>
-      </w:r>
-    </w:p>
-    <w:p>
+        <w:t>D</w:t>
+      </w:r>
+      <w:r>
+        <w:t>en valgte folders backup destination bliver ændret til den bestemte destination, hvis destinationen ikke findes oprettes der en ny folder på destinationen.</w:t>
+      </w:r>
+    </w:p>
+    <w:p>
+      <w:pPr>
+        <w:ind w:left="360"/>
+      </w:pPr>
+      <w:r>
+        <w:t>Alternative scenarie:</w:t>
+      </w:r>
+      <w:r>
+        <w:br/>
+      </w:r>
+      <w:r>
+        <w:t>Destinationen bliver ikke ændret</w:t>
+      </w:r>
+      <w:r>
+        <w:br/>
+      </w:r>
+      <w:r>
+        <w:t>Destinationen bliver ændret til noget andet end det valgte</w:t>
+      </w:r>
+    </w:p>
+    <w:p>
+      <w:pPr>
+        <w:pStyle w:val="ListParagraph"/>
+        <w:numPr>
+          <w:ilvl w:val="0"/>
+          <w:numId w:val="3"/>
+        </w:numPr>
+      </w:pPr>
       <w:r>
         <w:t>Navn:</w:t>
       </w:r>
@@ -189,10 +705,13 @@
         <w:br/>
       </w:r>
       <w:r>
-        <w:t>Open Options</w:t>
-      </w:r>
-    </w:p>
-    <w:p>
+        <w:t>Backup When</w:t>
+      </w:r>
+    </w:p>
+    <w:p>
+      <w:pPr>
+        <w:ind w:left="360"/>
+      </w:pPr>
       <w:r>
         <w:t>Beskrivelse:</w:t>
       </w:r>
@@ -200,10 +719,13 @@
         <w:br/>
       </w:r>
       <w:r>
-        <w:t>Åbner options menuen</w:t>
-      </w:r>
-    </w:p>
-    <w:p>
+        <w:t>Bestemmer hvornår den valgte backup skal tages, kan sættes efter tid, manuelt eller automatisk når noget ændres i don originale folder.</w:t>
+      </w:r>
+    </w:p>
+    <w:p>
+      <w:pPr>
+        <w:ind w:left="360"/>
+      </w:pPr>
       <w:r>
         <w:t>Forudsætninger:</w:t>
       </w:r>
@@ -211,20 +733,51 @@
         <w:br/>
       </w:r>
       <w:r>
-        <w:t>Programmet er åbent, hovedmenuen er åben.</w:t>
-      </w:r>
-    </w:p>
-    <w:p>
+        <w:t>Programmet er åbent, options menuen er åben</w:t>
+      </w:r>
+    </w:p>
+    <w:p>
+      <w:pPr>
+        <w:ind w:left="360"/>
+      </w:pPr>
       <w:r>
         <w:t>Succes Scenarie:</w:t>
       </w:r>
       <w:r>
         <w:br/>
-        <w:t>Options menuen åbner, hovedmenuen lukker.</w:t>
+        <w:t xml:space="preserve">Backup intervallet </w:t>
+      </w:r>
+      <w:r>
+        <w:t>ændres</w:t>
+      </w:r>
+    </w:p>
+    <w:p>
+      <w:pPr>
+        <w:ind w:left="360"/>
+      </w:pPr>
+      <w:r>
+        <w:t>Alternative scenarie:</w:t>
+      </w:r>
+      <w:r>
+        <w:br/>
+      </w:r>
+      <w:r>
+        <w:t>Backup intervallet ændres til noget andet end det valgte</w:t>
+      </w:r>
+      <w:r>
+        <w:br/>
+        <w:t>Backup intervallet ændres ikke</w:t>
       </w:r>
     </w:p>
     <w:p/>
     <w:p>
+      <w:pPr>
+        <w:pStyle w:val="ListParagraph"/>
+        <w:numPr>
+          <w:ilvl w:val="0"/>
+          <w:numId w:val="3"/>
+        </w:numPr>
+      </w:pPr>
       <w:r>
         <w:t>Navn:</w:t>
       </w:r>
@@ -232,10 +785,13 @@
         <w:br/>
       </w:r>
       <w:r>
-        <w:t>Close Application</w:t>
-      </w:r>
-    </w:p>
-    <w:p>
+        <w:t>Close Options</w:t>
+      </w:r>
+    </w:p>
+    <w:p>
+      <w:pPr>
+        <w:ind w:left="360"/>
+      </w:pPr>
       <w:r>
         <w:t>Beskrivelse:</w:t>
       </w:r>
@@ -243,16 +799,13 @@
         <w:br/>
       </w:r>
       <w:r>
-        <w:t xml:space="preserve">Lukker </w:t>
-      </w:r>
-      <w:r>
-        <w:t xml:space="preserve">applikationen </w:t>
-      </w:r>
-      <w:r>
-        <w:t>fuldkommen</w:t>
-      </w:r>
-    </w:p>
-    <w:p>
+        <w:t>Lukker options menuen, åbner hovedmenuen</w:t>
+      </w:r>
+    </w:p>
+    <w:p>
+      <w:pPr>
+        <w:ind w:left="360"/>
+      </w:pPr>
       <w:r>
         <w:t>Forudsætninger:</w:t>
       </w:r>
@@ -260,62 +813,131 @@
         <w:br/>
       </w:r>
       <w:r>
-        <w:t>Programmet er åbent, hovedmenuen er åben</w:t>
-      </w:r>
-    </w:p>
-    <w:p>
+        <w:t>Programmet er åbent</w:t>
+      </w:r>
+      <w:r>
+        <w:t>, options</w:t>
+      </w:r>
+      <w:r>
+        <w:t xml:space="preserve"> menuen er åben</w:t>
+      </w:r>
+    </w:p>
+    <w:p>
+      <w:pPr>
+        <w:ind w:left="360"/>
+      </w:pPr>
       <w:r>
         <w:t>Succes Scenarie:</w:t>
       </w:r>
       <w:r>
         <w:br/>
-        <w:t>Lukker applikationen</w:t>
-      </w:r>
-    </w:p>
-    <w:p>
+      </w:r>
+      <w:r>
+        <w:t>Lukker options menuen, åbner hovedmenuen</w:t>
+      </w:r>
+    </w:p>
+    <w:p>
+      <w:pPr>
+        <w:ind w:left="360"/>
+      </w:pPr>
       <w:r>
         <w:t>Alternativ Scenarie:</w:t>
       </w:r>
       <w:r>
         <w:br/>
-        <w:t>Applikationen lukker ikke</w:t>
-      </w:r>
-    </w:p>
-    <w:p>
+        <w:t>Options menuen lukker ikke</w:t>
+      </w:r>
+      <w:r>
+        <w:br/>
+        <w:t>Hovedmenuen åbner ikke</w:t>
+      </w:r>
+    </w:p>
+    <w:p/>
+    <w:p>
+      <w:pPr>
+        <w:pStyle w:val="ListParagraph"/>
+        <w:numPr>
+          <w:ilvl w:val="0"/>
+          <w:numId w:val="3"/>
+        </w:numPr>
+      </w:pPr>
+      <w:r>
+        <w:lastRenderedPageBreak/>
+        <w:t>Navn:</w:t>
+      </w:r>
+      <w:r>
+        <w:br/>
+      </w:r>
+      <w:r>
+        <w:t>Save</w:t>
+      </w:r>
+    </w:p>
+    <w:p>
+      <w:pPr>
+        <w:ind w:left="360"/>
+      </w:pPr>
+      <w:r>
+        <w:t>Beskrivelse:</w:t>
+      </w:r>
+      <w:r>
+        <w:br/>
+      </w:r>
+      <w:r>
+        <w:t>Laver en manuel backup af den valgte folder på folderens backup destination</w:t>
+      </w:r>
+    </w:p>
+    <w:p>
+      <w:pPr>
+        <w:ind w:left="360"/>
+      </w:pPr>
+      <w:r>
+        <w:t>Forudsætninger:</w:t>
+      </w:r>
+      <w:r>
+        <w:br/>
+        <w:t>Programmet er åbent</w:t>
+      </w:r>
+      <w:r>
+        <w:t>, options</w:t>
+      </w:r>
+      <w:r>
+        <w:t xml:space="preserve"> menuen er åben</w:t>
+      </w:r>
+    </w:p>
+    <w:p>
+      <w:pPr>
+        <w:ind w:left="360"/>
+      </w:pPr>
+      <w:r>
+        <w:t>Succes Scenarie:</w:t>
+      </w:r>
+      <w:r>
+        <w:br/>
+      </w:r>
+      <w:r>
+        <w:t>En backup af den valgte folder laves på folderens backup destination</w:t>
+      </w:r>
+    </w:p>
+    <w:p>
+      <w:pPr>
+        <w:ind w:left="360"/>
+      </w:pPr>
+      <w:r>
+        <w:t>Alternative Scenarie:</w:t>
+      </w:r>
+      <w:r>
+        <w:br/>
+        <w:t>Der tages ikke en backup</w:t>
+      </w:r>
+      <w:r>
+        <w:br/>
+      </w:r>
       <w:bookmarkStart w:id="0" w:name="_GoBack"/>
       <w:bookmarkEnd w:id="0"/>
-    </w:p>
-    <w:p>
-      <w:r>
-        <w:t>Navn:</w:t>
-      </w:r>
-      <w:r>
-        <w:br/>
-      </w:r>
-    </w:p>
-    <w:p>
-      <w:r>
-        <w:t>Beskrivelse:</w:t>
-      </w:r>
-      <w:r>
-        <w:br/>
-      </w:r>
-    </w:p>
-    <w:p>
-      <w:r>
-        <w:t>Forudsætninger:</w:t>
-      </w:r>
-      <w:r>
-        <w:br/>
-      </w:r>
-    </w:p>
-    <w:p>
-      <w:r>
-        <w:lastRenderedPageBreak/>
-        <w:t>Succes Scenarie:</w:t>
-      </w:r>
-    </w:p>
-    <w:p/>
+      <w:r>
+        <w:t>En backup tages til den forkerte destination</w:t>
+      </w:r>
+    </w:p>
     <w:sectPr>
       <w:pgSz w:w="11906" w:h="16838"/>
       <w:pgMar w:top="1701" w:right="1134" w:bottom="1701" w:left="1134" w:header="708" w:footer="708" w:gutter="0"/>
@@ -324,6 +946,287 @@
     </w:sectPr>
   </w:body>
 </w:document>
+</file>
+
+<file path=word/numbering.xml><?xml version="1.0" encoding="utf-8"?>
+<w:numbering xmlns:wpc="http://schemas.microsoft.com/office/word/2010/wordprocessingCanvas" xmlns:mc="http://schemas.openxmlformats.org/markup-compatibility/2006" xmlns:o="urn:schemas-microsoft-com:office:office" xmlns:r="http://schemas.openxmlformats.org/officeDocument/2006/relationships" xmlns:m="http://schemas.openxmlformats.org/officeDocument/2006/math" xmlns:v="urn:schemas-microsoft-com:vml" xmlns:wp14="http://schemas.microsoft.com/office/word/2010/wordprocessingDrawing" xmlns:wp="http://schemas.openxmlformats.org/drawingml/2006/wordprocessingDrawing" xmlns:w10="urn:schemas-microsoft-com:office:word" xmlns:w="http://schemas.openxmlformats.org/wordprocessingml/2006/main" xmlns:w14="http://schemas.microsoft.com/office/word/2010/wordml" xmlns:w15="http://schemas.microsoft.com/office/word/2012/wordml" xmlns:wpg="http://schemas.microsoft.com/office/word/2010/wordprocessingGroup" xmlns:wpi="http://schemas.microsoft.com/office/word/2010/wordprocessingInk" xmlns:wne="http://schemas.microsoft.com/office/word/2006/wordml" xmlns:wps="http://schemas.microsoft.com/office/word/2010/wordprocessingShape" mc:Ignorable="w14 w15 wp14">
+  <w:abstractNum w:abstractNumId="0">
+    <w:nsid w:val="0D425D1A"/>
+    <w:multiLevelType w:val="hybridMultilevel"/>
+    <w:tmpl w:val="1CB010F6"/>
+    <w:lvl w:ilvl="0" w:tplc="0406000F">
+      <w:start w:val="1"/>
+      <w:numFmt w:val="decimal"/>
+      <w:lvlText w:val="%1."/>
+      <w:lvlJc w:val="left"/>
+      <w:pPr>
+        <w:ind w:left="720" w:hanging="360"/>
+      </w:pPr>
+      <w:rPr>
+        <w:rFonts w:hint="default"/>
+      </w:rPr>
+    </w:lvl>
+    <w:lvl w:ilvl="1" w:tplc="04060019" w:tentative="1">
+      <w:start w:val="1"/>
+      <w:numFmt w:val="lowerLetter"/>
+      <w:lvlText w:val="%2."/>
+      <w:lvlJc w:val="left"/>
+      <w:pPr>
+        <w:ind w:left="1440" w:hanging="360"/>
+      </w:pPr>
+    </w:lvl>
+    <w:lvl w:ilvl="2" w:tplc="0406001B" w:tentative="1">
+      <w:start w:val="1"/>
+      <w:numFmt w:val="lowerRoman"/>
+      <w:lvlText w:val="%3."/>
+      <w:lvlJc w:val="right"/>
+      <w:pPr>
+        <w:ind w:left="2160" w:hanging="180"/>
+      </w:pPr>
+    </w:lvl>
+    <w:lvl w:ilvl="3" w:tplc="0406000F" w:tentative="1">
+      <w:start w:val="1"/>
+      <w:numFmt w:val="decimal"/>
+      <w:lvlText w:val="%4."/>
+      <w:lvlJc w:val="left"/>
+      <w:pPr>
+        <w:ind w:left="2880" w:hanging="360"/>
+      </w:pPr>
+    </w:lvl>
+    <w:lvl w:ilvl="4" w:tplc="04060019" w:tentative="1">
+      <w:start w:val="1"/>
+      <w:numFmt w:val="lowerLetter"/>
+      <w:lvlText w:val="%5."/>
+      <w:lvlJc w:val="left"/>
+      <w:pPr>
+        <w:ind w:left="3600" w:hanging="360"/>
+      </w:pPr>
+    </w:lvl>
+    <w:lvl w:ilvl="5" w:tplc="0406001B" w:tentative="1">
+      <w:start w:val="1"/>
+      <w:numFmt w:val="lowerRoman"/>
+      <w:lvlText w:val="%6."/>
+      <w:lvlJc w:val="right"/>
+      <w:pPr>
+        <w:ind w:left="4320" w:hanging="180"/>
+      </w:pPr>
+    </w:lvl>
+    <w:lvl w:ilvl="6" w:tplc="0406000F" w:tentative="1">
+      <w:start w:val="1"/>
+      <w:numFmt w:val="decimal"/>
+      <w:lvlText w:val="%7."/>
+      <w:lvlJc w:val="left"/>
+      <w:pPr>
+        <w:ind w:left="5040" w:hanging="360"/>
+      </w:pPr>
+    </w:lvl>
+    <w:lvl w:ilvl="7" w:tplc="04060019" w:tentative="1">
+      <w:start w:val="1"/>
+      <w:numFmt w:val="lowerLetter"/>
+      <w:lvlText w:val="%8."/>
+      <w:lvlJc w:val="left"/>
+      <w:pPr>
+        <w:ind w:left="5760" w:hanging="360"/>
+      </w:pPr>
+    </w:lvl>
+    <w:lvl w:ilvl="8" w:tplc="0406001B" w:tentative="1">
+      <w:start w:val="1"/>
+      <w:numFmt w:val="lowerRoman"/>
+      <w:lvlText w:val="%9."/>
+      <w:lvlJc w:val="right"/>
+      <w:pPr>
+        <w:ind w:left="6480" w:hanging="180"/>
+      </w:pPr>
+    </w:lvl>
+  </w:abstractNum>
+  <w:abstractNum w:abstractNumId="1">
+    <w:nsid w:val="23E412AF"/>
+    <w:multiLevelType w:val="hybridMultilevel"/>
+    <w:tmpl w:val="81E24150"/>
+    <w:lvl w:ilvl="0" w:tplc="0406000F">
+      <w:start w:val="1"/>
+      <w:numFmt w:val="decimal"/>
+      <w:lvlText w:val="%1."/>
+      <w:lvlJc w:val="left"/>
+      <w:pPr>
+        <w:ind w:left="720" w:hanging="360"/>
+      </w:pPr>
+      <w:rPr>
+        <w:rFonts w:hint="default"/>
+      </w:rPr>
+    </w:lvl>
+    <w:lvl w:ilvl="1" w:tplc="04060019" w:tentative="1">
+      <w:start w:val="1"/>
+      <w:numFmt w:val="lowerLetter"/>
+      <w:lvlText w:val="%2."/>
+      <w:lvlJc w:val="left"/>
+      <w:pPr>
+        <w:ind w:left="1440" w:hanging="360"/>
+      </w:pPr>
+    </w:lvl>
+    <w:lvl w:ilvl="2" w:tplc="0406001B" w:tentative="1">
+      <w:start w:val="1"/>
+      <w:numFmt w:val="lowerRoman"/>
+      <w:lvlText w:val="%3."/>
+      <w:lvlJc w:val="right"/>
+      <w:pPr>
+        <w:ind w:left="2160" w:hanging="180"/>
+      </w:pPr>
+    </w:lvl>
+    <w:lvl w:ilvl="3" w:tplc="0406000F" w:tentative="1">
+      <w:start w:val="1"/>
+      <w:numFmt w:val="decimal"/>
+      <w:lvlText w:val="%4."/>
+      <w:lvlJc w:val="left"/>
+      <w:pPr>
+        <w:ind w:left="2880" w:hanging="360"/>
+      </w:pPr>
+    </w:lvl>
+    <w:lvl w:ilvl="4" w:tplc="04060019" w:tentative="1">
+      <w:start w:val="1"/>
+      <w:numFmt w:val="lowerLetter"/>
+      <w:lvlText w:val="%5."/>
+      <w:lvlJc w:val="left"/>
+      <w:pPr>
+        <w:ind w:left="3600" w:hanging="360"/>
+      </w:pPr>
+    </w:lvl>
+    <w:lvl w:ilvl="5" w:tplc="0406001B" w:tentative="1">
+      <w:start w:val="1"/>
+      <w:numFmt w:val="lowerRoman"/>
+      <w:lvlText w:val="%6."/>
+      <w:lvlJc w:val="right"/>
+      <w:pPr>
+        <w:ind w:left="4320" w:hanging="180"/>
+      </w:pPr>
+    </w:lvl>
+    <w:lvl w:ilvl="6" w:tplc="0406000F" w:tentative="1">
+      <w:start w:val="1"/>
+      <w:numFmt w:val="decimal"/>
+      <w:lvlText w:val="%7."/>
+      <w:lvlJc w:val="left"/>
+      <w:pPr>
+        <w:ind w:left="5040" w:hanging="360"/>
+      </w:pPr>
+    </w:lvl>
+    <w:lvl w:ilvl="7" w:tplc="04060019" w:tentative="1">
+      <w:start w:val="1"/>
+      <w:numFmt w:val="lowerLetter"/>
+      <w:lvlText w:val="%8."/>
+      <w:lvlJc w:val="left"/>
+      <w:pPr>
+        <w:ind w:left="5760" w:hanging="360"/>
+      </w:pPr>
+    </w:lvl>
+    <w:lvl w:ilvl="8" w:tplc="0406001B" w:tentative="1">
+      <w:start w:val="1"/>
+      <w:numFmt w:val="lowerRoman"/>
+      <w:lvlText w:val="%9."/>
+      <w:lvlJc w:val="right"/>
+      <w:pPr>
+        <w:ind w:left="6480" w:hanging="180"/>
+      </w:pPr>
+    </w:lvl>
+  </w:abstractNum>
+  <w:abstractNum w:abstractNumId="2">
+    <w:nsid w:val="6D3A1CB9"/>
+    <w:multiLevelType w:val="hybridMultilevel"/>
+    <w:tmpl w:val="05668088"/>
+    <w:lvl w:ilvl="0" w:tplc="0406000F">
+      <w:start w:val="1"/>
+      <w:numFmt w:val="decimal"/>
+      <w:lvlText w:val="%1."/>
+      <w:lvlJc w:val="left"/>
+      <w:pPr>
+        <w:ind w:left="720" w:hanging="360"/>
+      </w:pPr>
+      <w:rPr>
+        <w:rFonts w:hint="default"/>
+      </w:rPr>
+    </w:lvl>
+    <w:lvl w:ilvl="1" w:tplc="04060019" w:tentative="1">
+      <w:start w:val="1"/>
+      <w:numFmt w:val="lowerLetter"/>
+      <w:lvlText w:val="%2."/>
+      <w:lvlJc w:val="left"/>
+      <w:pPr>
+        <w:ind w:left="1440" w:hanging="360"/>
+      </w:pPr>
+    </w:lvl>
+    <w:lvl w:ilvl="2" w:tplc="0406001B" w:tentative="1">
+      <w:start w:val="1"/>
+      <w:numFmt w:val="lowerRoman"/>
+      <w:lvlText w:val="%3."/>
+      <w:lvlJc w:val="right"/>
+      <w:pPr>
+        <w:ind w:left="2160" w:hanging="180"/>
+      </w:pPr>
+    </w:lvl>
+    <w:lvl w:ilvl="3" w:tplc="0406000F" w:tentative="1">
+      <w:start w:val="1"/>
+      <w:numFmt w:val="decimal"/>
+      <w:lvlText w:val="%4."/>
+      <w:lvlJc w:val="left"/>
+      <w:pPr>
+        <w:ind w:left="2880" w:hanging="360"/>
+      </w:pPr>
+    </w:lvl>
+    <w:lvl w:ilvl="4" w:tplc="04060019" w:tentative="1">
+      <w:start w:val="1"/>
+      <w:numFmt w:val="lowerLetter"/>
+      <w:lvlText w:val="%5."/>
+      <w:lvlJc w:val="left"/>
+      <w:pPr>
+        <w:ind w:left="3600" w:hanging="360"/>
+      </w:pPr>
+    </w:lvl>
+    <w:lvl w:ilvl="5" w:tplc="0406001B" w:tentative="1">
+      <w:start w:val="1"/>
+      <w:numFmt w:val="lowerRoman"/>
+      <w:lvlText w:val="%6."/>
+      <w:lvlJc w:val="right"/>
+      <w:pPr>
+        <w:ind w:left="4320" w:hanging="180"/>
+      </w:pPr>
+    </w:lvl>
+    <w:lvl w:ilvl="6" w:tplc="0406000F" w:tentative="1">
+      <w:start w:val="1"/>
+      <w:numFmt w:val="decimal"/>
+      <w:lvlText w:val="%7."/>
+      <w:lvlJc w:val="left"/>
+      <w:pPr>
+        <w:ind w:left="5040" w:hanging="360"/>
+      </w:pPr>
+    </w:lvl>
+    <w:lvl w:ilvl="7" w:tplc="04060019" w:tentative="1">
+      <w:start w:val="1"/>
+      <w:numFmt w:val="lowerLetter"/>
+      <w:lvlText w:val="%8."/>
+      <w:lvlJc w:val="left"/>
+      <w:pPr>
+        <w:ind w:left="5760" w:hanging="360"/>
+      </w:pPr>
+    </w:lvl>
+    <w:lvl w:ilvl="8" w:tplc="0406001B" w:tentative="1">
+      <w:start w:val="1"/>
+      <w:numFmt w:val="lowerRoman"/>
+      <w:lvlText w:val="%9."/>
+      <w:lvlJc w:val="right"/>
+      <w:pPr>
+        <w:ind w:left="6480" w:hanging="180"/>
+      </w:pPr>
+    </w:lvl>
+  </w:abstractNum>
+  <w:num w:numId="1">
+    <w:abstractNumId w:val="2"/>
+  </w:num>
+  <w:num w:numId="2">
+    <w:abstractNumId w:val="0"/>
+  </w:num>
+  <w:num w:numId="3">
+    <w:abstractNumId w:val="1"/>
+  </w:num>
+</w:numbering>
 </file>
 
 <file path=word/styles.xml><?xml version="1.0" encoding="utf-8"?>
@@ -720,6 +1623,27 @@
     <w:name w:val="Normal"/>
     <w:qFormat/>
   </w:style>
+  <w:style w:type="paragraph" w:styleId="Heading1">
+    <w:name w:val="heading 1"/>
+    <w:basedOn w:val="Normal"/>
+    <w:next w:val="Normal"/>
+    <w:link w:val="Heading1Char"/>
+    <w:uiPriority w:val="9"/>
+    <w:qFormat/>
+    <w:rsid w:val="000041E8"/>
+    <w:pPr>
+      <w:keepNext/>
+      <w:keepLines/>
+      <w:spacing w:before="240" w:after="0"/>
+      <w:outlineLvl w:val="0"/>
+    </w:pPr>
+    <w:rPr>
+      <w:rFonts w:asciiTheme="majorHAnsi" w:eastAsiaTheme="majorEastAsia" w:hAnsiTheme="majorHAnsi" w:cstheme="majorBidi"/>
+      <w:color w:val="2E74B5" w:themeColor="accent1" w:themeShade="BF"/>
+      <w:sz w:val="32"/>
+      <w:szCs w:val="32"/>
+    </w:rPr>
+  </w:style>
   <w:style w:type="character" w:default="1" w:styleId="DefaultParagraphFont">
     <w:name w:val="Default Paragraph Font"/>
     <w:uiPriority w:val="1"/>
@@ -746,6 +1670,30 @@
     <w:uiPriority w:val="99"/>
     <w:semiHidden/>
     <w:unhideWhenUsed/>
+  </w:style>
+  <w:style w:type="character" w:customStyle="1" w:styleId="Heading1Char">
+    <w:name w:val="Heading 1 Char"/>
+    <w:basedOn w:val="DefaultParagraphFont"/>
+    <w:link w:val="Heading1"/>
+    <w:uiPriority w:val="9"/>
+    <w:rsid w:val="000041E8"/>
+    <w:rPr>
+      <w:rFonts w:asciiTheme="majorHAnsi" w:eastAsiaTheme="majorEastAsia" w:hAnsiTheme="majorHAnsi" w:cstheme="majorBidi"/>
+      <w:color w:val="2E74B5" w:themeColor="accent1" w:themeShade="BF"/>
+      <w:sz w:val="32"/>
+      <w:szCs w:val="32"/>
+    </w:rPr>
+  </w:style>
+  <w:style w:type="paragraph" w:styleId="ListParagraph">
+    <w:name w:val="List Paragraph"/>
+    <w:basedOn w:val="Normal"/>
+    <w:uiPriority w:val="34"/>
+    <w:qFormat/>
+    <w:rsid w:val="00502C6B"/>
+    <w:pPr>
+      <w:ind w:left="720"/>
+      <w:contextualSpacing/>
+    </w:pPr>
   </w:style>
 </w:styles>
 </file>

</xml_diff>